<commit_message>
Updated the Project Report document
</commit_message>
<xml_diff>
--- a/etl_technical_final_report.docx
+++ b/etl_technical_final_report.docx
@@ -1551,63 +1551,7 @@
           <w:sz w:val="24"/>
           <w:szCs w:val="24"/>
         </w:rPr>
-        <w:t>pandas</w:t>
-      </w:r>
-      <w:r>
-        <w:rPr>
-          <w:rFonts w:ascii="Times New Roman" w:hAnsi="Times New Roman" w:cs="Times New Roman"/>
-          <w:sz w:val="24"/>
-          <w:szCs w:val="24"/>
-        </w:rPr>
-        <w:t xml:space="preserve">, </w:t>
-      </w:r>
-      <w:r>
-        <w:rPr>
-          <w:rFonts w:ascii="Times New Roman" w:hAnsi="Times New Roman" w:cs="Times New Roman"/>
-          <w:sz w:val="24"/>
-          <w:szCs w:val="24"/>
-        </w:rPr>
-        <w:t>sqlalchemy</w:t>
-      </w:r>
-      <w:r>
-        <w:rPr>
-          <w:rFonts w:ascii="Times New Roman" w:hAnsi="Times New Roman" w:cs="Times New Roman"/>
-          <w:sz w:val="24"/>
-          <w:szCs w:val="24"/>
-        </w:rPr>
-        <w:t>,</w:t>
-      </w:r>
-      <w:r>
-        <w:rPr>
-          <w:rFonts w:ascii="Times New Roman" w:hAnsi="Times New Roman" w:cs="Times New Roman"/>
-          <w:sz w:val="24"/>
-          <w:szCs w:val="24"/>
-        </w:rPr>
-        <w:t xml:space="preserve"> create_engine</w:t>
-      </w:r>
-      <w:r>
-        <w:rPr>
-          <w:rFonts w:ascii="Times New Roman" w:hAnsi="Times New Roman" w:cs="Times New Roman"/>
-          <w:sz w:val="24"/>
-          <w:szCs w:val="24"/>
-        </w:rPr>
-        <w:t xml:space="preserve">, and </w:t>
-      </w:r>
-      <w:r>
-        <w:rPr>
-          <w:rFonts w:ascii="Times New Roman" w:hAnsi="Times New Roman" w:cs="Times New Roman"/>
-          <w:sz w:val="24"/>
-          <w:szCs w:val="24"/>
-        </w:rPr>
-        <w:t>psycopg2</w:t>
-      </w:r>
-      <w:r>
-        <w:rPr>
-          <w:rFonts w:ascii="Times New Roman" w:hAnsi="Times New Roman" w:cs="Times New Roman"/>
-          <w:sz w:val="24"/>
-          <w:szCs w:val="24"/>
-        </w:rPr>
-        <w:t>.</w:t>
+        <w:t>pandas, sqlalchemy, create_engine, and psycopg2.</w:t>
       </w:r>
     </w:p>
     <w:p>
@@ -2268,19 +2212,11 @@
         </w:rPr>
         <w:t xml:space="preserve">transformation </w:t>
       </w:r>
-      <w:proofErr w:type="gramStart"/>
-      <w:r>
-        <w:rPr>
-          <w:rFonts w:ascii="Times New Roman" w:hAnsi="Times New Roman" w:cs="Times New Roman"/>
-        </w:rPr>
-        <w:t>portion</w:t>
-      </w:r>
-      <w:proofErr w:type="gramEnd"/>
-      <w:r>
-        <w:rPr>
-          <w:rFonts w:ascii="Times New Roman" w:hAnsi="Times New Roman" w:cs="Times New Roman"/>
-        </w:rPr>
-        <w:t xml:space="preserve"> </w:t>
+      <w:r>
+        <w:rPr>
+          <w:rFonts w:ascii="Times New Roman" w:hAnsi="Times New Roman" w:cs="Times New Roman"/>
+        </w:rPr>
+        <w:t xml:space="preserve">portion </w:t>
       </w:r>
       <w:r>
         <w:rPr>
@@ -2503,13 +2439,7 @@
         <w:rPr>
           <w:rFonts w:ascii="Times New Roman" w:hAnsi="Times New Roman" w:cs="Times New Roman"/>
         </w:rPr>
-        <w:t>All of the steps were coded in Python and Pandas</w:t>
-      </w:r>
-      <w:r>
-        <w:rPr>
-          <w:rFonts w:ascii="Times New Roman" w:hAnsi="Times New Roman" w:cs="Times New Roman"/>
-        </w:rPr>
-        <w:t>…</w:t>
+        <w:t>All of the steps were coded in Python and Pandas…</w:t>
       </w:r>
     </w:p>
     <w:p>
@@ -3701,8 +3631,634 @@
         </w:drawing>
       </w:r>
     </w:p>
+    <w:p>
+      <w:pPr>
+        <w:pStyle w:val="NoSpacing"/>
+        <w:rPr>
+          <w:rFonts w:ascii="Times New Roman" w:hAnsi="Times New Roman" w:cs="Times New Roman"/>
+          <w:b/>
+          <w:bCs/>
+        </w:rPr>
+      </w:pPr>
+    </w:p>
+    <w:p>
+      <w:pPr>
+        <w:shd w:val="clear" w:color="auto" w:fill="FFFFFF"/>
+        <w:spacing w:before="186" w:after="0" w:line="240" w:lineRule="auto"/>
+        <w:outlineLvl w:val="2"/>
+        <w:rPr>
+          <w:rFonts w:ascii="Times New Roman" w:hAnsi="Times New Roman" w:cs="Times New Roman"/>
+          <w:sz w:val="24"/>
+          <w:szCs w:val="24"/>
+        </w:rPr>
+      </w:pPr>
+      <w:r>
+        <w:rPr>
+          <w:rFonts w:ascii="Times New Roman" w:hAnsi="Times New Roman" w:cs="Times New Roman"/>
+          <w:sz w:val="24"/>
+          <w:szCs w:val="24"/>
+        </w:rPr>
+        <w:t xml:space="preserve">Confirm data has been added by querying the </w:t>
+      </w:r>
+      <w:r>
+        <w:rPr>
+          <w:rFonts w:ascii="Times New Roman" w:hAnsi="Times New Roman" w:cs="Times New Roman"/>
+          <w:sz w:val="24"/>
+          <w:szCs w:val="24"/>
+        </w:rPr>
+        <w:t>Olympics and athlete_events</w:t>
+      </w:r>
+      <w:r>
+        <w:rPr>
+          <w:rFonts w:ascii="Times New Roman" w:hAnsi="Times New Roman" w:cs="Times New Roman"/>
+          <w:sz w:val="24"/>
+          <w:szCs w:val="24"/>
+        </w:rPr>
+        <w:t xml:space="preserve"> </w:t>
+      </w:r>
+      <w:r>
+        <w:rPr>
+          <w:rFonts w:ascii="Times New Roman" w:hAnsi="Times New Roman" w:cs="Times New Roman"/>
+          <w:sz w:val="24"/>
+          <w:szCs w:val="24"/>
+        </w:rPr>
+        <w:t>table</w:t>
+      </w:r>
+      <w:r>
+        <w:rPr>
+          <w:rFonts w:ascii="Times New Roman" w:hAnsi="Times New Roman" w:cs="Times New Roman"/>
+          <w:sz w:val="24"/>
+          <w:szCs w:val="24"/>
+        </w:rPr>
+        <w:t xml:space="preserve"> and</w:t>
+      </w:r>
+      <w:r>
+        <w:rPr>
+          <w:rFonts w:ascii="Times New Roman" w:hAnsi="Times New Roman" w:cs="Times New Roman"/>
+          <w:sz w:val="24"/>
+          <w:szCs w:val="24"/>
+        </w:rPr>
+        <w:t xml:space="preserve"> joining the tables on country_id column </w:t>
+      </w:r>
+      <w:r>
+        <w:rPr>
+          <w:rFonts w:ascii="Times New Roman" w:hAnsi="Times New Roman" w:cs="Times New Roman"/>
+          <w:sz w:val="24"/>
+          <w:szCs w:val="24"/>
+        </w:rPr>
+        <w:t>through the following code</w:t>
+      </w:r>
+      <w:r>
+        <w:rPr>
+          <w:rFonts w:ascii="Times New Roman" w:hAnsi="Times New Roman" w:cs="Times New Roman"/>
+          <w:sz w:val="24"/>
+          <w:szCs w:val="24"/>
+        </w:rPr>
+        <w:t>:</w:t>
+      </w:r>
+    </w:p>
+    <w:p>
+      <w:pPr>
+        <w:shd w:val="clear" w:color="auto" w:fill="FFFFFF"/>
+        <w:spacing w:before="186" w:after="0" w:line="240" w:lineRule="auto"/>
+        <w:outlineLvl w:val="2"/>
+        <w:rPr>
+          <w:rFonts w:ascii="Times New Roman" w:hAnsi="Times New Roman" w:cs="Times New Roman"/>
+          <w:sz w:val="24"/>
+          <w:szCs w:val="24"/>
+        </w:rPr>
+      </w:pPr>
+    </w:p>
+    <w:p>
+      <w:pPr>
+        <w:shd w:val="clear" w:color="auto" w:fill="1E1E1E"/>
+        <w:spacing w:after="0" w:line="270" w:lineRule="atLeast"/>
+        <w:rPr>
+          <w:rFonts w:ascii="Menlo" w:eastAsia="Times New Roman" w:hAnsi="Menlo" w:cs="Menlo"/>
+          <w:color w:val="D4D4D4"/>
+          <w:sz w:val="18"/>
+          <w:szCs w:val="18"/>
+        </w:rPr>
+      </w:pPr>
+      <w:r>
+        <w:rPr>
+          <w:rFonts w:ascii="Menlo" w:eastAsia="Times New Roman" w:hAnsi="Menlo" w:cs="Menlo"/>
+          <w:color w:val="6A9955"/>
+          <w:sz w:val="18"/>
+          <w:szCs w:val="18"/>
+        </w:rPr>
+        <w:t>-- Query to check successful load</w:t>
+      </w:r>
+    </w:p>
+    <w:p>
+      <w:pPr>
+        <w:shd w:val="clear" w:color="auto" w:fill="1E1E1E"/>
+        <w:spacing w:after="0" w:line="270" w:lineRule="atLeast"/>
+        <w:rPr>
+          <w:rFonts w:ascii="Menlo" w:eastAsia="Times New Roman" w:hAnsi="Menlo" w:cs="Menlo"/>
+          <w:color w:val="D4D4D4"/>
+          <w:sz w:val="18"/>
+          <w:szCs w:val="18"/>
+        </w:rPr>
+      </w:pPr>
+      <w:r>
+        <w:rPr>
+          <w:rFonts w:ascii="Menlo" w:eastAsia="Times New Roman" w:hAnsi="Menlo" w:cs="Menlo"/>
+          <w:color w:val="569CD6"/>
+          <w:sz w:val="18"/>
+          <w:szCs w:val="18"/>
+        </w:rPr>
+        <w:t>SELECT</w:t>
+      </w:r>
+      <w:r>
+        <w:rPr>
+          <w:rFonts w:ascii="Menlo" w:eastAsia="Times New Roman" w:hAnsi="Menlo" w:cs="Menlo"/>
+          <w:color w:val="D4D4D4"/>
+          <w:sz w:val="18"/>
+          <w:szCs w:val="18"/>
+        </w:rPr>
+        <w:t xml:space="preserve"> * </w:t>
+      </w:r>
+      <w:r>
+        <w:rPr>
+          <w:rFonts w:ascii="Menlo" w:eastAsia="Times New Roman" w:hAnsi="Menlo" w:cs="Menlo"/>
+          <w:color w:val="569CD6"/>
+          <w:sz w:val="18"/>
+          <w:szCs w:val="18"/>
+        </w:rPr>
+        <w:t>FROM</w:t>
+      </w:r>
+      <w:r>
+        <w:rPr>
+          <w:rFonts w:ascii="Menlo" w:eastAsia="Times New Roman" w:hAnsi="Menlo" w:cs="Menlo"/>
+          <w:color w:val="D4D4D4"/>
+          <w:sz w:val="18"/>
+          <w:szCs w:val="18"/>
+        </w:rPr>
+        <w:t xml:space="preserve"> </w:t>
+      </w:r>
+      <w:proofErr w:type="spellStart"/>
+      <w:proofErr w:type="gramStart"/>
+      <w:r>
+        <w:rPr>
+          <w:rFonts w:ascii="Menlo" w:eastAsia="Times New Roman" w:hAnsi="Menlo" w:cs="Menlo"/>
+          <w:color w:val="D4D4D4"/>
+          <w:sz w:val="18"/>
+          <w:szCs w:val="18"/>
+        </w:rPr>
+        <w:t>olympics</w:t>
+      </w:r>
+      <w:proofErr w:type="spellEnd"/>
+      <w:r>
+        <w:rPr>
+          <w:rFonts w:ascii="Menlo" w:eastAsia="Times New Roman" w:hAnsi="Menlo" w:cs="Menlo"/>
+          <w:color w:val="D4D4D4"/>
+          <w:sz w:val="18"/>
+          <w:szCs w:val="18"/>
+        </w:rPr>
+        <w:t>;</w:t>
+      </w:r>
+      <w:proofErr w:type="gramEnd"/>
+    </w:p>
+    <w:p>
+      <w:pPr>
+        <w:shd w:val="clear" w:color="auto" w:fill="1E1E1E"/>
+        <w:spacing w:after="0" w:line="270" w:lineRule="atLeast"/>
+        <w:rPr>
+          <w:rFonts w:ascii="Menlo" w:eastAsia="Times New Roman" w:hAnsi="Menlo" w:cs="Menlo"/>
+          <w:color w:val="D4D4D4"/>
+          <w:sz w:val="18"/>
+          <w:szCs w:val="18"/>
+        </w:rPr>
+      </w:pPr>
+    </w:p>
+    <w:p>
+      <w:pPr>
+        <w:shd w:val="clear" w:color="auto" w:fill="1E1E1E"/>
+        <w:spacing w:after="0" w:line="270" w:lineRule="atLeast"/>
+        <w:rPr>
+          <w:rFonts w:ascii="Menlo" w:eastAsia="Times New Roman" w:hAnsi="Menlo" w:cs="Menlo"/>
+          <w:color w:val="D4D4D4"/>
+          <w:sz w:val="18"/>
+          <w:szCs w:val="18"/>
+        </w:rPr>
+      </w:pPr>
+      <w:r>
+        <w:rPr>
+          <w:rFonts w:ascii="Menlo" w:eastAsia="Times New Roman" w:hAnsi="Menlo" w:cs="Menlo"/>
+          <w:color w:val="569CD6"/>
+          <w:sz w:val="18"/>
+          <w:szCs w:val="18"/>
+        </w:rPr>
+        <w:t>SELECT</w:t>
+      </w:r>
+      <w:r>
+        <w:rPr>
+          <w:rFonts w:ascii="Menlo" w:eastAsia="Times New Roman" w:hAnsi="Menlo" w:cs="Menlo"/>
+          <w:color w:val="D4D4D4"/>
+          <w:sz w:val="18"/>
+          <w:szCs w:val="18"/>
+        </w:rPr>
+        <w:t xml:space="preserve"> * </w:t>
+      </w:r>
+      <w:r>
+        <w:rPr>
+          <w:rFonts w:ascii="Menlo" w:eastAsia="Times New Roman" w:hAnsi="Menlo" w:cs="Menlo"/>
+          <w:color w:val="569CD6"/>
+          <w:sz w:val="18"/>
+          <w:szCs w:val="18"/>
+        </w:rPr>
+        <w:t>FROM</w:t>
+      </w:r>
+      <w:r>
+        <w:rPr>
+          <w:rFonts w:ascii="Menlo" w:eastAsia="Times New Roman" w:hAnsi="Menlo" w:cs="Menlo"/>
+          <w:color w:val="D4D4D4"/>
+          <w:sz w:val="18"/>
+          <w:szCs w:val="18"/>
+        </w:rPr>
+        <w:t xml:space="preserve"> athlete_</w:t>
+      </w:r>
+      <w:proofErr w:type="gramStart"/>
+      <w:r>
+        <w:rPr>
+          <w:rFonts w:ascii="Menlo" w:eastAsia="Times New Roman" w:hAnsi="Menlo" w:cs="Menlo"/>
+          <w:color w:val="D4D4D4"/>
+          <w:sz w:val="18"/>
+          <w:szCs w:val="18"/>
+        </w:rPr>
+        <w:t>events;</w:t>
+      </w:r>
+      <w:proofErr w:type="gramEnd"/>
+    </w:p>
+    <w:p>
+      <w:pPr>
+        <w:shd w:val="clear" w:color="auto" w:fill="1E1E1E"/>
+        <w:spacing w:after="0" w:line="270" w:lineRule="atLeast"/>
+        <w:rPr>
+          <w:rFonts w:ascii="Menlo" w:eastAsia="Times New Roman" w:hAnsi="Menlo" w:cs="Menlo"/>
+          <w:color w:val="D4D4D4"/>
+          <w:sz w:val="18"/>
+          <w:szCs w:val="18"/>
+        </w:rPr>
+      </w:pPr>
+    </w:p>
+    <w:p>
+      <w:pPr>
+        <w:shd w:val="clear" w:color="auto" w:fill="1E1E1E"/>
+        <w:spacing w:after="0" w:line="270" w:lineRule="atLeast"/>
+        <w:rPr>
+          <w:rFonts w:ascii="Menlo" w:eastAsia="Times New Roman" w:hAnsi="Menlo" w:cs="Menlo"/>
+          <w:color w:val="D4D4D4"/>
+          <w:sz w:val="18"/>
+          <w:szCs w:val="18"/>
+        </w:rPr>
+      </w:pPr>
+      <w:r>
+        <w:rPr>
+          <w:rFonts w:ascii="Menlo" w:eastAsia="Times New Roman" w:hAnsi="Menlo" w:cs="Menlo"/>
+          <w:color w:val="6A9955"/>
+          <w:sz w:val="18"/>
+          <w:szCs w:val="18"/>
+        </w:rPr>
+        <w:t>-- Join tables on count</w:t>
+      </w:r>
+      <w:r>
+        <w:rPr>
+          <w:rFonts w:ascii="Menlo" w:eastAsia="Times New Roman" w:hAnsi="Menlo" w:cs="Menlo"/>
+          <w:color w:val="6A9955"/>
+          <w:sz w:val="18"/>
+          <w:szCs w:val="18"/>
+        </w:rPr>
+        <w:t>r</w:t>
+      </w:r>
+      <w:r>
+        <w:rPr>
+          <w:rFonts w:ascii="Menlo" w:eastAsia="Times New Roman" w:hAnsi="Menlo" w:cs="Menlo"/>
+          <w:color w:val="6A9955"/>
+          <w:sz w:val="18"/>
+          <w:szCs w:val="18"/>
+        </w:rPr>
+        <w:t>y_id</w:t>
+      </w:r>
+    </w:p>
+    <w:p>
+      <w:pPr>
+        <w:shd w:val="clear" w:color="auto" w:fill="1E1E1E"/>
+        <w:spacing w:after="0" w:line="270" w:lineRule="atLeast"/>
+        <w:rPr>
+          <w:rFonts w:ascii="Menlo" w:eastAsia="Times New Roman" w:hAnsi="Menlo" w:cs="Menlo"/>
+          <w:color w:val="D4D4D4"/>
+          <w:sz w:val="18"/>
+          <w:szCs w:val="18"/>
+        </w:rPr>
+      </w:pPr>
+      <w:r>
+        <w:rPr>
+          <w:rFonts w:ascii="Menlo" w:eastAsia="Times New Roman" w:hAnsi="Menlo" w:cs="Menlo"/>
+          <w:color w:val="569CD6"/>
+          <w:sz w:val="18"/>
+          <w:szCs w:val="18"/>
+        </w:rPr>
+        <w:t>SELECT</w:t>
+      </w:r>
+      <w:r>
+        <w:rPr>
+          <w:rFonts w:ascii="Menlo" w:eastAsia="Times New Roman" w:hAnsi="Menlo" w:cs="Menlo"/>
+          <w:color w:val="D4D4D4"/>
+          <w:sz w:val="18"/>
+          <w:szCs w:val="18"/>
+        </w:rPr>
+        <w:t xml:space="preserve"> </w:t>
+      </w:r>
+      <w:proofErr w:type="spellStart"/>
+      <w:proofErr w:type="gramStart"/>
+      <w:r>
+        <w:rPr>
+          <w:rFonts w:ascii="Menlo" w:eastAsia="Times New Roman" w:hAnsi="Menlo" w:cs="Menlo"/>
+          <w:color w:val="D4D4D4"/>
+          <w:sz w:val="18"/>
+          <w:szCs w:val="18"/>
+        </w:rPr>
+        <w:t>olympics.Country</w:t>
+      </w:r>
+      <w:proofErr w:type="gramEnd"/>
+      <w:r>
+        <w:rPr>
+          <w:rFonts w:ascii="Menlo" w:eastAsia="Times New Roman" w:hAnsi="Menlo" w:cs="Menlo"/>
+          <w:color w:val="D4D4D4"/>
+          <w:sz w:val="18"/>
+          <w:szCs w:val="18"/>
+        </w:rPr>
+        <w:t>_Code</w:t>
+      </w:r>
+      <w:proofErr w:type="spellEnd"/>
+      <w:r>
+        <w:rPr>
+          <w:rFonts w:ascii="Menlo" w:eastAsia="Times New Roman" w:hAnsi="Menlo" w:cs="Menlo"/>
+          <w:color w:val="D4D4D4"/>
+          <w:sz w:val="18"/>
+          <w:szCs w:val="18"/>
+        </w:rPr>
+        <w:t xml:space="preserve">, </w:t>
+      </w:r>
+      <w:proofErr w:type="spellStart"/>
+      <w:r>
+        <w:rPr>
+          <w:rFonts w:ascii="Menlo" w:eastAsia="Times New Roman" w:hAnsi="Menlo" w:cs="Menlo"/>
+          <w:color w:val="D4D4D4"/>
+          <w:sz w:val="18"/>
+          <w:szCs w:val="18"/>
+        </w:rPr>
+        <w:t>olympics.Nation</w:t>
+      </w:r>
+      <w:proofErr w:type="spellEnd"/>
+      <w:r>
+        <w:rPr>
+          <w:rFonts w:ascii="Menlo" w:eastAsia="Times New Roman" w:hAnsi="Menlo" w:cs="Menlo"/>
+          <w:color w:val="D4D4D4"/>
+          <w:sz w:val="18"/>
+          <w:szCs w:val="18"/>
+        </w:rPr>
+        <w:t xml:space="preserve">, </w:t>
+      </w:r>
+      <w:proofErr w:type="spellStart"/>
+      <w:r>
+        <w:rPr>
+          <w:rFonts w:ascii="Menlo" w:eastAsia="Times New Roman" w:hAnsi="Menlo" w:cs="Menlo"/>
+          <w:color w:val="D4D4D4"/>
+          <w:sz w:val="18"/>
+          <w:szCs w:val="18"/>
+        </w:rPr>
+        <w:t>athlete_events.County_Name</w:t>
+      </w:r>
+      <w:proofErr w:type="spellEnd"/>
+    </w:p>
+    <w:p>
+      <w:pPr>
+        <w:shd w:val="clear" w:color="auto" w:fill="1E1E1E"/>
+        <w:spacing w:after="0" w:line="270" w:lineRule="atLeast"/>
+        <w:rPr>
+          <w:rFonts w:ascii="Menlo" w:eastAsia="Times New Roman" w:hAnsi="Menlo" w:cs="Menlo"/>
+          <w:color w:val="D4D4D4"/>
+          <w:sz w:val="18"/>
+          <w:szCs w:val="18"/>
+        </w:rPr>
+      </w:pPr>
+      <w:r>
+        <w:rPr>
+          <w:rFonts w:ascii="Menlo" w:eastAsia="Times New Roman" w:hAnsi="Menlo" w:cs="Menlo"/>
+          <w:color w:val="569CD6"/>
+          <w:sz w:val="18"/>
+          <w:szCs w:val="18"/>
+        </w:rPr>
+        <w:t>FROM</w:t>
+      </w:r>
+      <w:r>
+        <w:rPr>
+          <w:rFonts w:ascii="Menlo" w:eastAsia="Times New Roman" w:hAnsi="Menlo" w:cs="Menlo"/>
+          <w:color w:val="D4D4D4"/>
+          <w:sz w:val="18"/>
+          <w:szCs w:val="18"/>
+        </w:rPr>
+        <w:t xml:space="preserve"> </w:t>
+      </w:r>
+      <w:proofErr w:type="spellStart"/>
+      <w:r>
+        <w:rPr>
+          <w:rFonts w:ascii="Menlo" w:eastAsia="Times New Roman" w:hAnsi="Menlo" w:cs="Menlo"/>
+          <w:color w:val="D4D4D4"/>
+          <w:sz w:val="18"/>
+          <w:szCs w:val="18"/>
+        </w:rPr>
+        <w:t>olympics</w:t>
+      </w:r>
+      <w:proofErr w:type="spellEnd"/>
+    </w:p>
+    <w:p>
+      <w:pPr>
+        <w:shd w:val="clear" w:color="auto" w:fill="1E1E1E"/>
+        <w:spacing w:after="0" w:line="270" w:lineRule="atLeast"/>
+        <w:rPr>
+          <w:rFonts w:ascii="Menlo" w:eastAsia="Times New Roman" w:hAnsi="Menlo" w:cs="Menlo"/>
+          <w:color w:val="D4D4D4"/>
+          <w:sz w:val="18"/>
+          <w:szCs w:val="18"/>
+        </w:rPr>
+      </w:pPr>
+      <w:r>
+        <w:rPr>
+          <w:rFonts w:ascii="Menlo" w:eastAsia="Times New Roman" w:hAnsi="Menlo" w:cs="Menlo"/>
+          <w:color w:val="569CD6"/>
+          <w:sz w:val="18"/>
+          <w:szCs w:val="18"/>
+        </w:rPr>
+        <w:t>INNER JOIN</w:t>
+      </w:r>
+      <w:r>
+        <w:rPr>
+          <w:rFonts w:ascii="Menlo" w:eastAsia="Times New Roman" w:hAnsi="Menlo" w:cs="Menlo"/>
+          <w:color w:val="D4D4D4"/>
+          <w:sz w:val="18"/>
+          <w:szCs w:val="18"/>
+        </w:rPr>
+        <w:t xml:space="preserve"> athlete_events</w:t>
+      </w:r>
+    </w:p>
+    <w:p>
+      <w:pPr>
+        <w:shd w:val="clear" w:color="auto" w:fill="1E1E1E"/>
+        <w:spacing w:after="0" w:line="270" w:lineRule="atLeast"/>
+        <w:rPr>
+          <w:rFonts w:ascii="Menlo" w:eastAsia="Times New Roman" w:hAnsi="Menlo" w:cs="Menlo"/>
+          <w:color w:val="D4D4D4"/>
+          <w:sz w:val="18"/>
+          <w:szCs w:val="18"/>
+        </w:rPr>
+      </w:pPr>
+      <w:r>
+        <w:rPr>
+          <w:rFonts w:ascii="Menlo" w:eastAsia="Times New Roman" w:hAnsi="Menlo" w:cs="Menlo"/>
+          <w:color w:val="569CD6"/>
+          <w:sz w:val="18"/>
+          <w:szCs w:val="18"/>
+        </w:rPr>
+        <w:t>ON</w:t>
+      </w:r>
+      <w:r>
+        <w:rPr>
+          <w:rFonts w:ascii="Menlo" w:eastAsia="Times New Roman" w:hAnsi="Menlo" w:cs="Menlo"/>
+          <w:color w:val="D4D4D4"/>
+          <w:sz w:val="18"/>
+          <w:szCs w:val="18"/>
+        </w:rPr>
+        <w:t xml:space="preserve"> </w:t>
+      </w:r>
+      <w:proofErr w:type="spellStart"/>
+      <w:proofErr w:type="gramStart"/>
+      <w:r>
+        <w:rPr>
+          <w:rFonts w:ascii="Menlo" w:eastAsia="Times New Roman" w:hAnsi="Menlo" w:cs="Menlo"/>
+          <w:color w:val="D4D4D4"/>
+          <w:sz w:val="18"/>
+          <w:szCs w:val="18"/>
+        </w:rPr>
+        <w:t>olympics.Country</w:t>
+      </w:r>
+      <w:proofErr w:type="gramEnd"/>
+      <w:r>
+        <w:rPr>
+          <w:rFonts w:ascii="Menlo" w:eastAsia="Times New Roman" w:hAnsi="Menlo" w:cs="Menlo"/>
+          <w:color w:val="D4D4D4"/>
+          <w:sz w:val="18"/>
+          <w:szCs w:val="18"/>
+        </w:rPr>
+        <w:t>_Code</w:t>
+      </w:r>
+      <w:proofErr w:type="spellEnd"/>
+      <w:r>
+        <w:rPr>
+          <w:rFonts w:ascii="Menlo" w:eastAsia="Times New Roman" w:hAnsi="Menlo" w:cs="Menlo"/>
+          <w:color w:val="D4D4D4"/>
+          <w:sz w:val="18"/>
+          <w:szCs w:val="18"/>
+        </w:rPr>
+        <w:t xml:space="preserve"> = </w:t>
+      </w:r>
+      <w:proofErr w:type="spellStart"/>
+      <w:r>
+        <w:rPr>
+          <w:rFonts w:ascii="Menlo" w:eastAsia="Times New Roman" w:hAnsi="Menlo" w:cs="Menlo"/>
+          <w:color w:val="D4D4D4"/>
+          <w:sz w:val="18"/>
+          <w:szCs w:val="18"/>
+        </w:rPr>
+        <w:t>athlete_events.Country_Code</w:t>
+      </w:r>
+      <w:proofErr w:type="spellEnd"/>
+      <w:r>
+        <w:rPr>
+          <w:rFonts w:ascii="Menlo" w:eastAsia="Times New Roman" w:hAnsi="Menlo" w:cs="Menlo"/>
+          <w:color w:val="D4D4D4"/>
+          <w:sz w:val="18"/>
+          <w:szCs w:val="18"/>
+        </w:rPr>
+        <w:t>;</w:t>
+      </w:r>
+    </w:p>
+    <w:p>
+      <w:pPr>
+        <w:shd w:val="clear" w:color="auto" w:fill="FFFFFF"/>
+        <w:spacing w:before="186" w:after="0" w:line="240" w:lineRule="auto"/>
+        <w:outlineLvl w:val="2"/>
+        <w:rPr>
+          <w:rFonts w:ascii="Times New Roman" w:hAnsi="Times New Roman" w:cs="Times New Roman"/>
+          <w:sz w:val="24"/>
+          <w:szCs w:val="24"/>
+        </w:rPr>
+      </w:pPr>
+    </w:p>
+    <w:p>
+      <w:pPr>
+        <w:pStyle w:val="NoSpacing"/>
+        <w:rPr>
+          <w:rFonts w:ascii="Times New Roman" w:hAnsi="Times New Roman" w:cs="Times New Roman"/>
+          <w:b/>
+          <w:bCs/>
+        </w:rPr>
+      </w:pPr>
+      <w:r>
+        <w:rPr>
+          <w:rFonts w:ascii="Times New Roman" w:hAnsi="Times New Roman" w:cs="Times New Roman"/>
+          <w:b/>
+          <w:bCs/>
+          <w:noProof/>
+        </w:rPr>
+        <w:drawing>
+          <wp:inline distT="0" distB="0" distL="0" distR="0" wp14:anchorId="7F392B2D" wp14:editId="3C5E383D">
+            <wp:extent cx="4333633" cy="3812301"/>
+            <wp:effectExtent l="0" t="0" r="0" b="0"/>
+            <wp:docPr id="3" name="Picture 3" descr="Graphical user interface, table&#10;&#10;Description automatically generated"/>
+            <wp:cNvGraphicFramePr>
+              <a:graphicFrameLocks xmlns:a="http://schemas.openxmlformats.org/drawingml/2006/main" noChangeAspect="1"/>
+            </wp:cNvGraphicFramePr>
+            <a:graphic xmlns:a="http://schemas.openxmlformats.org/drawingml/2006/main">
+              <a:graphicData uri="http://schemas.openxmlformats.org/drawingml/2006/picture">
+                <pic:pic xmlns:pic="http://schemas.openxmlformats.org/drawingml/2006/picture">
+                  <pic:nvPicPr>
+                    <pic:cNvPr id="3" name="Picture 3" descr="Graphical user interface, table&#10;&#10;Description automatically generated"/>
+                    <pic:cNvPicPr/>
+                  </pic:nvPicPr>
+                  <pic:blipFill>
+                    <a:blip r:embed="rId15" cstate="print">
+                      <a:extLst>
+                        <a:ext uri="{28A0092B-C50C-407E-A947-70E740481C1C}">
+                          <a14:useLocalDpi xmlns:a14="http://schemas.microsoft.com/office/drawing/2010/main" val="0"/>
+                        </a:ext>
+                      </a:extLst>
+                    </a:blip>
+                    <a:stretch>
+                      <a:fillRect/>
+                    </a:stretch>
+                  </pic:blipFill>
+                  <pic:spPr>
+                    <a:xfrm>
+                      <a:off x="0" y="0"/>
+                      <a:ext cx="4345617" cy="3822843"/>
+                    </a:xfrm>
+                    <a:prstGeom prst="rect">
+                      <a:avLst/>
+                    </a:prstGeom>
+                  </pic:spPr>
+                </pic:pic>
+              </a:graphicData>
+            </a:graphic>
+          </wp:inline>
+        </w:drawing>
+      </w:r>
+    </w:p>
     <w:sectPr>
-      <w:footerReference w:type="default" r:id="rId15"/>
+      <w:footerReference w:type="default" r:id="rId16"/>
       <w:pgSz w:w="12240" w:h="15840"/>
       <w:pgMar w:top="1440" w:right="1440" w:bottom="1440" w:left="1440" w:header="720" w:footer="720" w:gutter="0"/>
       <w:cols w:space="720"/>
@@ -3936,13 +4492,13 @@
         </mc:Choice>
         <mc:Fallback>
           <w:pict>
-            <v:group w14:anchorId="5F58CA8A" id="Group 37" o:spid="_x0000_s1026" style="position:absolute;margin-left:416.8pt;margin-top:0;width:468pt;height:25.2pt;z-index:251660288;mso-width-percent:1000;mso-top-percent:200;mso-wrap-distance-left:0;mso-wrap-distance-right:0;mso-position-horizontal:right;mso-position-horizontal-relative:margin;mso-position-vertical-relative:bottom-margin-area;mso-width-percent:1000;mso-top-percent:200;mso-width-relative:margin;mso-height-relative:margin" coordsize="59626,3238" o:gfxdata="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">
-              <v:rect id="Rectangle 38" o:spid="_x0000_s1027" style="position:absolute;left:190;width:59436;height:188;visibility:visible;mso-wrap-style:square;v-text-anchor:middle" o:gfxdata="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" fillcolor="black [3213]" stroked="f" strokeweight="1pt"/>
+            <v:group w14:anchorId="5F58CA8A" id="Group 37" o:spid="_x0000_s1026" style="position:absolute;margin-left:416.8pt;margin-top:0;width:468pt;height:25.2pt;z-index:251660288;mso-width-percent:1000;mso-top-percent:200;mso-wrap-distance-left:0;mso-wrap-distance-right:0;mso-position-horizontal:right;mso-position-horizontal-relative:margin;mso-position-vertical-relative:bottom-margin-area;mso-width-percent:1000;mso-top-percent:200;mso-width-relative:margin;mso-height-relative:margin" coordsize="59626,3238" o:gfxdata="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">
+              <v:rect id="Rectangle 38" o:spid="_x0000_s1027" style="position:absolute;left:190;width:59436;height:188;visibility:visible;mso-wrap-style:square;v-text-anchor:middle" o:gfxdata="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" fillcolor="black [3213]" stroked="f" strokeweight="1pt"/>
               <v:shapetype id="_x0000_t202" coordsize="21600,21600" o:spt="202" path="m,l,21600r21600,l21600,xe">
                 <v:stroke joinstyle="miter"/>
                 <v:path gradientshapeok="t" o:connecttype="rect"/>
               </v:shapetype>
-              <v:shape id="Text Box 39" o:spid="_x0000_s1028" type="#_x0000_t202" style="position:absolute;top:666;width:59436;height:2572;visibility:visible;mso-wrap-style:square;v-text-anchor:bottom" o:gfxdata="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" filled="f" stroked="f" strokeweight=".5pt">
+              <v:shape id="Text Box 39" o:spid="_x0000_s1028" type="#_x0000_t202" style="position:absolute;top:666;width:59436;height:2572;visibility:visible;mso-wrap-style:square;v-text-anchor:bottom" o:gfxdata="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" filled="f" stroked="f" strokeweight=".5pt">
                 <v:textbox inset=",,,0">
                   <w:txbxContent>
                     <w:sdt>
@@ -4148,7 +4704,7 @@
         </mc:Choice>
         <mc:Fallback>
           <w:pict>
-            <v:rect w14:anchorId="121A3D63" id="Rectangle 40" o:spid="_x0000_s1029" style="position:absolute;margin-left:0;margin-top:0;width:36pt;height:25.2pt;z-index:251659264;visibility:visible;mso-wrap-style:square;mso-width-percent:0;mso-height-percent:0;mso-top-percent:200;mso-wrap-distance-left:0;mso-wrap-distance-top:0;mso-wrap-distance-right:0;mso-wrap-distance-bottom:0;mso-position-horizontal:left;mso-position-horizontal-relative:right-margin-area;mso-position-vertical-relative:bottom-margin-area;mso-width-percent:0;mso-height-percent:0;mso-top-percent:200;mso-width-relative:margin;mso-height-relative:margin;v-text-anchor:bottom" o:gfxdata="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" fillcolor="black [3213]" stroked="f" strokeweight="3pt">
+            <v:rect w14:anchorId="121A3D63" id="Rectangle 40" o:spid="_x0000_s1029" style="position:absolute;margin-left:0;margin-top:0;width:36pt;height:25.2pt;z-index:251659264;visibility:visible;mso-wrap-style:square;mso-width-percent:0;mso-height-percent:0;mso-top-percent:200;mso-wrap-distance-left:0;mso-wrap-distance-top:0;mso-wrap-distance-right:0;mso-wrap-distance-bottom:0;mso-position-horizontal:left;mso-position-horizontal-relative:right-margin-area;mso-position-vertical-relative:bottom-margin-area;mso-width-percent:0;mso-height-percent:0;mso-top-percent:200;mso-width-relative:margin;mso-height-relative:margin;v-text-anchor:bottom" o:gfxdata="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" fillcolor="black [3213]" stroked="f" strokeweight="3pt">
               <v:textbox>
                 <w:txbxContent>
                   <w:p>
@@ -4639,9 +5195,29 @@
     <w:name w:val="Normal"/>
     <w:qFormat/>
   </w:style>
+  <w:style w:type="paragraph" w:styleId="Heading3">
+    <w:name w:val="heading 3"/>
+    <w:basedOn w:val="Normal"/>
+    <w:link w:val="Heading3Char"/>
+    <w:uiPriority w:val="9"/>
+    <w:qFormat/>
+    <w:rsid w:val="007266F4"/>
+    <w:pPr>
+      <w:spacing w:before="100" w:beforeAutospacing="1" w:after="100" w:afterAutospacing="1" w:line="240" w:lineRule="auto"/>
+      <w:outlineLvl w:val="2"/>
+    </w:pPr>
+    <w:rPr>
+      <w:rFonts w:ascii="Times New Roman" w:eastAsia="Times New Roman" w:hAnsi="Times New Roman" w:cs="Times New Roman"/>
+      <w:b/>
+      <w:bCs/>
+      <w:sz w:val="27"/>
+      <w:szCs w:val="27"/>
+    </w:rPr>
+  </w:style>
   <w:style w:type="character" w:default="1" w:styleId="DefaultParagraphFont">
     <w:name w:val="Default Paragraph Font"/>
     <w:uiPriority w:val="1"/>
+    <w:semiHidden/>
     <w:unhideWhenUsed/>
   </w:style>
   <w:style w:type="table" w:default="1" w:styleId="TableNormal">
@@ -4850,6 +5426,20 @@
     <w:rPr>
       <w:color w:val="605E5C"/>
       <w:shd w:val="clear" w:color="auto" w:fill="E1DFDD"/>
+    </w:rPr>
+  </w:style>
+  <w:style w:type="character" w:customStyle="1" w:styleId="Heading3Char">
+    <w:name w:val="Heading 3 Char"/>
+    <w:basedOn w:val="DefaultParagraphFont"/>
+    <w:link w:val="Heading3"/>
+    <w:uiPriority w:val="9"/>
+    <w:rsid w:val="007266F4"/>
+    <w:rPr>
+      <w:rFonts w:ascii="Times New Roman" w:eastAsia="Times New Roman" w:hAnsi="Times New Roman" w:cs="Times New Roman"/>
+      <w:b/>
+      <w:bCs/>
+      <w:sz w:val="27"/>
+      <w:szCs w:val="27"/>
     </w:rPr>
   </w:style>
 </w:styles>

</xml_diff>